<commit_message>
Casi terminada la Práctica Android
Retocar la práctica de PSP
</commit_message>
<xml_diff>
--- a/Programación multimedia y Dispositivos móviles/Tema 9/Práctica 7 PMDM.docx
+++ b/Programación multimedia y Dispositivos móviles/Tema 9/Práctica 7 PMDM.docx
@@ -18,7 +18,7 @@
           <w:szCs w:val="44"/>
         </w:rPr>
         <w:drawing>
-          <wp:anchor behindDoc="0" distT="0" distB="0" distL="0" distR="0" simplePos="0" locked="0" layoutInCell="0" allowOverlap="1" relativeHeight="3">
+          <wp:anchor behindDoc="0" distT="0" distB="0" distL="0" distR="0" simplePos="0" locked="0" layoutInCell="0" allowOverlap="1" relativeHeight="19">
             <wp:simplePos x="0" y="0"/>
             <wp:positionH relativeFrom="margin">
               <wp:posOffset>2577465</wp:posOffset>
@@ -558,12 +558,778 @@
         </w:rPr>
         <w:t>Ejercicio 2. Realiza un pequeño tutorial de cómo procesar datos JSON con conexión a internet.</w:t>
       </w:r>
+    </w:p>
+    <w:p>
+      <w:pPr>
+        <w:pStyle w:val="Normal"/>
+        <w:ind w:left="0" w:hanging="0"/>
+        <w:rPr>
+          <w:sz w:val="24"/>
+          <w:szCs w:val="24"/>
+        </w:rPr>
+      </w:pPr>
+      <w:r>
+        <w:rPr>
+          <w:sz w:val="24"/>
+          <w:szCs w:val="24"/>
+        </w:rPr>
+        <w:t>Primero, necesitamos importar las librerías:</w:t>
+      </w:r>
+    </w:p>
+    <w:p>
+      <w:pPr>
+        <w:pStyle w:val="Normal"/>
+        <w:ind w:left="0" w:hanging="0"/>
+        <w:rPr>
+          <w:sz w:val="24"/>
+          <w:szCs w:val="24"/>
+        </w:rPr>
+      </w:pPr>
+      <w:r>
+        <w:drawing>
+          <wp:anchor behindDoc="0" distT="0" distB="0" distL="0" distR="0" simplePos="0" locked="0" layoutInCell="0" allowOverlap="1" relativeHeight="20">
+            <wp:simplePos x="0" y="0"/>
+            <wp:positionH relativeFrom="column">
+              <wp:align>center</wp:align>
+            </wp:positionH>
+            <wp:positionV relativeFrom="paragraph">
+              <wp:posOffset>635</wp:posOffset>
+            </wp:positionV>
+            <wp:extent cx="5731510" cy="1845310"/>
+            <wp:effectExtent l="0" t="0" r="0" b="0"/>
+            <wp:wrapSquare wrapText="largest"/>
+            <wp:docPr id="2" name="Imagen1" descr=""/>
+            <wp:cNvGraphicFramePr>
+              <a:graphicFrameLocks xmlns:a="http://schemas.openxmlformats.org/drawingml/2006/main" noChangeAspect="1"/>
+            </wp:cNvGraphicFramePr>
+            <a:graphic xmlns:a="http://schemas.openxmlformats.org/drawingml/2006/main">
+              <a:graphicData uri="http://schemas.openxmlformats.org/drawingml/2006/picture">
+                <pic:pic xmlns:pic="http://schemas.openxmlformats.org/drawingml/2006/picture">
+                  <pic:nvPicPr>
+                    <pic:cNvPr id="2" name="Imagen1" descr=""/>
+                    <pic:cNvPicPr>
+                      <a:picLocks noChangeAspect="1" noChangeArrowheads="1"/>
+                    </pic:cNvPicPr>
+                  </pic:nvPicPr>
+                  <pic:blipFill>
+                    <a:blip r:embed="rId3"/>
+                    <a:stretch>
+                      <a:fillRect/>
+                    </a:stretch>
+                  </pic:blipFill>
+                  <pic:spPr bwMode="auto">
+                    <a:xfrm>
+                      <a:off x="0" y="0"/>
+                      <a:ext cx="5731510" cy="1845310"/>
+                    </a:xfrm>
+                    <a:prstGeom prst="rect">
+                      <a:avLst/>
+                    </a:prstGeom>
+                  </pic:spPr>
+                </pic:pic>
+              </a:graphicData>
+            </a:graphic>
+          </wp:anchor>
+        </w:drawing>
+      </w:r>
+      <w:r>
+        <w:rPr>
+          <w:sz w:val="24"/>
+          <w:szCs w:val="24"/>
+        </w:rPr>
+        <w:t xml:space="preserve">Después, abriremos una conexión con el punto final JSON del que </w:t>
+      </w:r>
+      <w:r>
+        <w:rPr>
+          <w:sz w:val="24"/>
+          <w:szCs w:val="24"/>
+        </w:rPr>
+        <w:t>queremos</w:t>
+      </w:r>
+      <w:r>
+        <w:rPr>
+          <w:sz w:val="24"/>
+          <w:szCs w:val="24"/>
+        </w:rPr>
+        <w:t xml:space="preserve">. </w:t>
+      </w:r>
+      <w:r>
+        <w:rPr>
+          <w:sz w:val="24"/>
+          <w:szCs w:val="24"/>
+        </w:rPr>
+        <w:t>C</w:t>
+      </w:r>
+      <w:r>
+        <w:rPr>
+          <w:sz w:val="24"/>
+          <w:szCs w:val="24"/>
+        </w:rPr>
+        <w:t xml:space="preserve">reando un nuevo objeto URL y pasando la URL del </w:t>
+      </w:r>
+      <w:r>
+        <w:rPr>
+          <w:sz w:val="24"/>
+          <w:szCs w:val="24"/>
+        </w:rPr>
+        <w:t>punto final</w:t>
+      </w:r>
+      <w:r>
+        <w:rPr>
+          <w:sz w:val="24"/>
+          <w:szCs w:val="24"/>
+        </w:rPr>
+        <w:t xml:space="preserve"> como una cadena. Luego, abri</w:t>
+      </w:r>
+      <w:r>
+        <w:rPr>
+          <w:sz w:val="24"/>
+          <w:szCs w:val="24"/>
+        </w:rPr>
+        <w:t>mos</w:t>
+      </w:r>
+      <w:r>
+        <w:rPr>
+          <w:sz w:val="24"/>
+          <w:szCs w:val="24"/>
+        </w:rPr>
+        <w:t xml:space="preserve"> una conexión llamando al método openConnection() en el objeto URL, y convertir el resultado en un objeto HttpURLConnection.</w:t>
+      </w:r>
+    </w:p>
+    <w:p>
+      <w:pPr>
+        <w:pStyle w:val="Normal"/>
+        <w:ind w:left="0" w:hanging="0"/>
+        <w:rPr>
+          <w:sz w:val="24"/>
+          <w:szCs w:val="24"/>
+        </w:rPr>
+      </w:pPr>
+      <w:r>
+        <w:rPr>
+          <w:sz w:val="24"/>
+          <w:szCs w:val="24"/>
+        </w:rPr>
+        <w:drawing>
+          <wp:anchor behindDoc="0" distT="0" distB="0" distL="0" distR="0" simplePos="0" locked="0" layoutInCell="0" allowOverlap="1" relativeHeight="21">
+            <wp:simplePos x="0" y="0"/>
+            <wp:positionH relativeFrom="column">
+              <wp:align>center</wp:align>
+            </wp:positionH>
+            <wp:positionV relativeFrom="paragraph">
+              <wp:posOffset>635</wp:posOffset>
+            </wp:positionV>
+            <wp:extent cx="5731510" cy="732790"/>
+            <wp:effectExtent l="0" t="0" r="0" b="0"/>
+            <wp:wrapSquare wrapText="largest"/>
+            <wp:docPr id="3" name="Imagen3" descr=""/>
+            <wp:cNvGraphicFramePr>
+              <a:graphicFrameLocks xmlns:a="http://schemas.openxmlformats.org/drawingml/2006/main" noChangeAspect="1"/>
+            </wp:cNvGraphicFramePr>
+            <a:graphic xmlns:a="http://schemas.openxmlformats.org/drawingml/2006/main">
+              <a:graphicData uri="http://schemas.openxmlformats.org/drawingml/2006/picture">
+                <pic:pic xmlns:pic="http://schemas.openxmlformats.org/drawingml/2006/picture">
+                  <pic:nvPicPr>
+                    <pic:cNvPr id="3" name="Imagen3" descr=""/>
+                    <pic:cNvPicPr>
+                      <a:picLocks noChangeAspect="1" noChangeArrowheads="1"/>
+                    </pic:cNvPicPr>
+                  </pic:nvPicPr>
+                  <pic:blipFill>
+                    <a:blip r:embed="rId4"/>
+                    <a:stretch>
+                      <a:fillRect/>
+                    </a:stretch>
+                  </pic:blipFill>
+                  <pic:spPr bwMode="auto">
+                    <a:xfrm>
+                      <a:off x="0" y="0"/>
+                      <a:ext cx="5731510" cy="732790"/>
+                    </a:xfrm>
+                    <a:prstGeom prst="rect">
+                      <a:avLst/>
+                    </a:prstGeom>
+                  </pic:spPr>
+                </pic:pic>
+              </a:graphicData>
+            </a:graphic>
+          </wp:anchor>
+        </w:drawing>
+      </w:r>
+    </w:p>
+    <w:p>
+      <w:pPr>
+        <w:pStyle w:val="Normal"/>
+        <w:ind w:left="0" w:hanging="0"/>
+        <w:rPr>
+          <w:lang w:val="es-ES"/>
+        </w:rPr>
+      </w:pPr>
+      <w:r>
+        <w:rPr/>
+      </w:r>
+    </w:p>
+    <w:p>
+      <w:pPr>
+        <w:pStyle w:val="Normal"/>
+        <w:ind w:left="0" w:hanging="0"/>
+        <w:rPr>
+          <w:lang w:val="es-ES"/>
+        </w:rPr>
+      </w:pPr>
+      <w:r>
+        <w:rPr/>
+      </w:r>
       <w:r>
         <w:br w:type="page"/>
       </w:r>
     </w:p>
     <w:p>
       <w:pPr>
+        <w:pStyle w:val="Normal"/>
+        <w:ind w:left="0" w:hanging="0"/>
+        <w:rPr>
+          <w:sz w:val="24"/>
+          <w:szCs w:val="24"/>
+        </w:rPr>
+      </w:pPr>
+      <w:r>
+        <w:rPr>
+          <w:sz w:val="24"/>
+          <w:szCs w:val="24"/>
+        </w:rPr>
+        <w:t>Ahora establece</w:t>
+      </w:r>
+      <w:r>
+        <w:rPr>
+          <w:sz w:val="24"/>
+          <w:szCs w:val="24"/>
+        </w:rPr>
+        <w:t>mos</w:t>
+      </w:r>
+      <w:r>
+        <w:rPr>
+          <w:sz w:val="24"/>
+          <w:szCs w:val="24"/>
+        </w:rPr>
+        <w:t xml:space="preserve"> el método de solicitud como "GET" y configura</w:t>
+      </w:r>
+      <w:r>
+        <w:rPr>
+          <w:sz w:val="24"/>
+          <w:szCs w:val="24"/>
+        </w:rPr>
+        <w:t>mos</w:t>
+      </w:r>
+      <w:r>
+        <w:rPr>
+          <w:sz w:val="24"/>
+          <w:szCs w:val="24"/>
+        </w:rPr>
+        <w:t xml:space="preserve"> la conexión para permitir la entrada y la salida.</w:t>
+      </w:r>
+    </w:p>
+    <w:p>
+      <w:pPr>
+        <w:pStyle w:val="Normal"/>
+        <w:ind w:left="0" w:hanging="0"/>
+        <w:rPr>
+          <w:sz w:val="24"/>
+          <w:szCs w:val="24"/>
+        </w:rPr>
+      </w:pPr>
+      <w:r>
+        <w:drawing>
+          <wp:anchor behindDoc="0" distT="0" distB="0" distL="0" distR="0" simplePos="0" locked="0" layoutInCell="0" allowOverlap="1" relativeHeight="22">
+            <wp:simplePos x="0" y="0"/>
+            <wp:positionH relativeFrom="column">
+              <wp:align>center</wp:align>
+            </wp:positionH>
+            <wp:positionV relativeFrom="paragraph">
+              <wp:posOffset>635</wp:posOffset>
+            </wp:positionV>
+            <wp:extent cx="5731510" cy="943610"/>
+            <wp:effectExtent l="0" t="0" r="0" b="0"/>
+            <wp:wrapSquare wrapText="largest"/>
+            <wp:docPr id="4" name="Imagen4" descr=""/>
+            <wp:cNvGraphicFramePr>
+              <a:graphicFrameLocks xmlns:a="http://schemas.openxmlformats.org/drawingml/2006/main" noChangeAspect="1"/>
+            </wp:cNvGraphicFramePr>
+            <a:graphic xmlns:a="http://schemas.openxmlformats.org/drawingml/2006/main">
+              <a:graphicData uri="http://schemas.openxmlformats.org/drawingml/2006/picture">
+                <pic:pic xmlns:pic="http://schemas.openxmlformats.org/drawingml/2006/picture">
+                  <pic:nvPicPr>
+                    <pic:cNvPr id="4" name="Imagen4" descr=""/>
+                    <pic:cNvPicPr>
+                      <a:picLocks noChangeAspect="1" noChangeArrowheads="1"/>
+                    </pic:cNvPicPr>
+                  </pic:nvPicPr>
+                  <pic:blipFill>
+                    <a:blip r:embed="rId5"/>
+                    <a:stretch>
+                      <a:fillRect/>
+                    </a:stretch>
+                  </pic:blipFill>
+                  <pic:spPr bwMode="auto">
+                    <a:xfrm>
+                      <a:off x="0" y="0"/>
+                      <a:ext cx="5731510" cy="943610"/>
+                    </a:xfrm>
+                    <a:prstGeom prst="rect">
+                      <a:avLst/>
+                    </a:prstGeom>
+                  </pic:spPr>
+                </pic:pic>
+              </a:graphicData>
+            </a:graphic>
+          </wp:anchor>
+        </w:drawing>
+      </w:r>
+      <w:r>
+        <w:rPr>
+          <w:sz w:val="24"/>
+          <w:szCs w:val="24"/>
+        </w:rPr>
+        <w:t xml:space="preserve">Ahora </w:t>
+      </w:r>
+      <w:r>
+        <w:rPr>
+          <w:sz w:val="24"/>
+          <w:szCs w:val="24"/>
+        </w:rPr>
+        <w:t>podemos</w:t>
+      </w:r>
+      <w:r>
+        <w:rPr>
+          <w:sz w:val="24"/>
+          <w:szCs w:val="24"/>
+        </w:rPr>
+        <w:t xml:space="preserve"> leer la respuesta desde el </w:t>
+      </w:r>
+      <w:r>
+        <w:rPr>
+          <w:sz w:val="24"/>
+          <w:szCs w:val="24"/>
+        </w:rPr>
+        <w:t>punto final</w:t>
+      </w:r>
+      <w:r>
+        <w:rPr>
+          <w:sz w:val="24"/>
+          <w:szCs w:val="24"/>
+        </w:rPr>
+        <w:t xml:space="preserve"> creando un nuevo objeto BufferedReader y pasándole un objeto InputStreamReader creado a partir del flujo de entrada de la conexión. A continuación, </w:t>
+      </w:r>
+      <w:r>
+        <w:rPr>
+          <w:sz w:val="24"/>
+          <w:szCs w:val="24"/>
+        </w:rPr>
+        <w:t xml:space="preserve">usamos </w:t>
+      </w:r>
+      <w:r>
+        <w:rPr>
+          <w:sz w:val="24"/>
+          <w:szCs w:val="24"/>
+        </w:rPr>
+        <w:t>el método readLine() para leer la respuesta línea por línea.</w:t>
+      </w:r>
+    </w:p>
+    <w:p>
+      <w:pPr>
+        <w:pStyle w:val="Normal"/>
+        <w:ind w:left="0" w:hanging="0"/>
+        <w:rPr>
+          <w:sz w:val="24"/>
+          <w:szCs w:val="24"/>
+        </w:rPr>
+      </w:pPr>
+      <w:r>
+        <w:drawing>
+          <wp:anchor behindDoc="0" distT="0" distB="0" distL="0" distR="0" simplePos="0" locked="0" layoutInCell="0" allowOverlap="1" relativeHeight="23">
+            <wp:simplePos x="0" y="0"/>
+            <wp:positionH relativeFrom="column">
+              <wp:align>center</wp:align>
+            </wp:positionH>
+            <wp:positionV relativeFrom="paragraph">
+              <wp:posOffset>635</wp:posOffset>
+            </wp:positionV>
+            <wp:extent cx="5731510" cy="1864995"/>
+            <wp:effectExtent l="0" t="0" r="0" b="0"/>
+            <wp:wrapSquare wrapText="largest"/>
+            <wp:docPr id="5" name="Imagen5" descr=""/>
+            <wp:cNvGraphicFramePr>
+              <a:graphicFrameLocks xmlns:a="http://schemas.openxmlformats.org/drawingml/2006/main" noChangeAspect="1"/>
+            </wp:cNvGraphicFramePr>
+            <a:graphic xmlns:a="http://schemas.openxmlformats.org/drawingml/2006/main">
+              <a:graphicData uri="http://schemas.openxmlformats.org/drawingml/2006/picture">
+                <pic:pic xmlns:pic="http://schemas.openxmlformats.org/drawingml/2006/picture">
+                  <pic:nvPicPr>
+                    <pic:cNvPr id="5" name="Imagen5" descr=""/>
+                    <pic:cNvPicPr>
+                      <a:picLocks noChangeAspect="1" noChangeArrowheads="1"/>
+                    </pic:cNvPicPr>
+                  </pic:nvPicPr>
+                  <pic:blipFill>
+                    <a:blip r:embed="rId6"/>
+                    <a:stretch>
+                      <a:fillRect/>
+                    </a:stretch>
+                  </pic:blipFill>
+                  <pic:spPr bwMode="auto">
+                    <a:xfrm>
+                      <a:off x="0" y="0"/>
+                      <a:ext cx="5731510" cy="1864995"/>
+                    </a:xfrm>
+                    <a:prstGeom prst="rect">
+                      <a:avLst/>
+                    </a:prstGeom>
+                  </pic:spPr>
+                </pic:pic>
+              </a:graphicData>
+            </a:graphic>
+          </wp:anchor>
+        </w:drawing>
+      </w:r>
+      <w:r>
+        <w:rPr>
+          <w:sz w:val="24"/>
+          <w:szCs w:val="24"/>
+        </w:rPr>
+        <w:t xml:space="preserve">Ahora </w:t>
+      </w:r>
+      <w:r>
+        <w:rPr>
+          <w:sz w:val="24"/>
+          <w:szCs w:val="24"/>
+        </w:rPr>
+        <w:t>analizamos</w:t>
+      </w:r>
+      <w:r>
+        <w:rPr>
+          <w:sz w:val="24"/>
+          <w:szCs w:val="24"/>
+        </w:rPr>
+        <w:t xml:space="preserve"> los datos JSON creando un nuevo </w:t>
+      </w:r>
+      <w:r>
+        <w:rPr>
+          <w:sz w:val="24"/>
+          <w:szCs w:val="24"/>
+        </w:rPr>
+        <w:t xml:space="preserve">Array </w:t>
+      </w:r>
+      <w:r>
+        <w:rPr>
+          <w:sz w:val="24"/>
+          <w:szCs w:val="24"/>
+        </w:rPr>
+        <w:t>JSONArray o JSONObject y pasándole la cadena de respuesta.</w:t>
+      </w:r>
+    </w:p>
+    <w:p>
+      <w:pPr>
+        <w:pStyle w:val="Normal"/>
+        <w:ind w:left="0" w:hanging="0"/>
+        <w:rPr>
+          <w:sz w:val="24"/>
+          <w:szCs w:val="24"/>
+        </w:rPr>
+      </w:pPr>
+      <w:r>
+        <w:rPr>
+          <w:sz w:val="24"/>
+          <w:szCs w:val="24"/>
+        </w:rPr>
+        <w:drawing>
+          <wp:anchor behindDoc="0" distT="0" distB="0" distL="0" distR="0" simplePos="0" locked="0" layoutInCell="0" allowOverlap="1" relativeHeight="24">
+            <wp:simplePos x="0" y="0"/>
+            <wp:positionH relativeFrom="column">
+              <wp:align>center</wp:align>
+            </wp:positionH>
+            <wp:positionV relativeFrom="paragraph">
+              <wp:posOffset>635</wp:posOffset>
+            </wp:positionV>
+            <wp:extent cx="5731510" cy="509905"/>
+            <wp:effectExtent l="0" t="0" r="0" b="0"/>
+            <wp:wrapSquare wrapText="largest"/>
+            <wp:docPr id="6" name="Imagen6" descr=""/>
+            <wp:cNvGraphicFramePr>
+              <a:graphicFrameLocks xmlns:a="http://schemas.openxmlformats.org/drawingml/2006/main" noChangeAspect="1"/>
+            </wp:cNvGraphicFramePr>
+            <a:graphic xmlns:a="http://schemas.openxmlformats.org/drawingml/2006/main">
+              <a:graphicData uri="http://schemas.openxmlformats.org/drawingml/2006/picture">
+                <pic:pic xmlns:pic="http://schemas.openxmlformats.org/drawingml/2006/picture">
+                  <pic:nvPicPr>
+                    <pic:cNvPr id="6" name="Imagen6" descr=""/>
+                    <pic:cNvPicPr>
+                      <a:picLocks noChangeAspect="1" noChangeArrowheads="1"/>
+                    </pic:cNvPicPr>
+                  </pic:nvPicPr>
+                  <pic:blipFill>
+                    <a:blip r:embed="rId7"/>
+                    <a:stretch>
+                      <a:fillRect/>
+                    </a:stretch>
+                  </pic:blipFill>
+                  <pic:spPr bwMode="auto">
+                    <a:xfrm>
+                      <a:off x="0" y="0"/>
+                      <a:ext cx="5731510" cy="509905"/>
+                    </a:xfrm>
+                    <a:prstGeom prst="rect">
+                      <a:avLst/>
+                    </a:prstGeom>
+                  </pic:spPr>
+                </pic:pic>
+              </a:graphicData>
+            </a:graphic>
+          </wp:anchor>
+        </w:drawing>
+      </w:r>
+    </w:p>
+    <w:p>
+      <w:pPr>
+        <w:pStyle w:val="Normal"/>
+        <w:ind w:left="0" w:hanging="0"/>
+        <w:rPr>
+          <w:lang w:val="es-ES"/>
+        </w:rPr>
+      </w:pPr>
+      <w:r>
+        <w:rPr/>
+      </w:r>
+    </w:p>
+    <w:p>
+      <w:pPr>
+        <w:pStyle w:val="Normal"/>
+        <w:ind w:left="0" w:hanging="0"/>
+        <w:rPr>
+          <w:lang w:val="es-ES"/>
+        </w:rPr>
+      </w:pPr>
+      <w:r>
+        <w:rPr/>
+      </w:r>
+      <w:r>
+        <w:br w:type="page"/>
+      </w:r>
+    </w:p>
+    <w:p>
+      <w:pPr>
+        <w:pStyle w:val="Normal"/>
+        <w:ind w:left="0" w:hanging="0"/>
+        <w:rPr>
+          <w:sz w:val="24"/>
+          <w:szCs w:val="24"/>
+        </w:rPr>
+      </w:pPr>
+      <w:r>
+        <w:rPr>
+          <w:sz w:val="24"/>
+          <w:szCs w:val="24"/>
+        </w:rPr>
+        <w:t xml:space="preserve">Ahora </w:t>
+      </w:r>
+      <w:r>
+        <w:rPr>
+          <w:sz w:val="24"/>
+          <w:szCs w:val="24"/>
+        </w:rPr>
+        <w:t>accedemos</w:t>
+      </w:r>
+      <w:r>
+        <w:rPr>
+          <w:sz w:val="24"/>
+          <w:szCs w:val="24"/>
+        </w:rPr>
+        <w:t xml:space="preserve"> a los datos JSON tratándolos como un JSONArray. Por ejemplo, </w:t>
+      </w:r>
+      <w:r>
+        <w:rPr>
+          <w:sz w:val="24"/>
+          <w:szCs w:val="24"/>
+        </w:rPr>
+        <w:t>usamos</w:t>
+      </w:r>
+      <w:r>
+        <w:rPr>
+          <w:sz w:val="24"/>
+          <w:szCs w:val="24"/>
+        </w:rPr>
+        <w:t xml:space="preserve"> el método get() para acceder a valores específicos o el método length() para obtener el número de elementos del array JSON.</w:t>
+      </w:r>
+    </w:p>
+    <w:p>
+      <w:pPr>
+        <w:pStyle w:val="Normal"/>
+        <w:ind w:left="0" w:hanging="0"/>
+        <w:rPr>
+          <w:lang w:val="es-ES"/>
+        </w:rPr>
+      </w:pPr>
+      <w:r>
+        <w:drawing>
+          <wp:anchor behindDoc="0" distT="0" distB="0" distL="0" distR="0" simplePos="0" locked="0" layoutInCell="0" allowOverlap="1" relativeHeight="25">
+            <wp:simplePos x="0" y="0"/>
+            <wp:positionH relativeFrom="column">
+              <wp:align>center</wp:align>
+            </wp:positionH>
+            <wp:positionV relativeFrom="paragraph">
+              <wp:posOffset>635</wp:posOffset>
+            </wp:positionV>
+            <wp:extent cx="5731510" cy="718820"/>
+            <wp:effectExtent l="0" t="0" r="0" b="0"/>
+            <wp:wrapSquare wrapText="largest"/>
+            <wp:docPr id="7" name="Imagen7" descr=""/>
+            <wp:cNvGraphicFramePr>
+              <a:graphicFrameLocks xmlns:a="http://schemas.openxmlformats.org/drawingml/2006/main" noChangeAspect="1"/>
+            </wp:cNvGraphicFramePr>
+            <a:graphic xmlns:a="http://schemas.openxmlformats.org/drawingml/2006/main">
+              <a:graphicData uri="http://schemas.openxmlformats.org/drawingml/2006/picture">
+                <pic:pic xmlns:pic="http://schemas.openxmlformats.org/drawingml/2006/picture">
+                  <pic:nvPicPr>
+                    <pic:cNvPr id="7" name="Imagen7" descr=""/>
+                    <pic:cNvPicPr>
+                      <a:picLocks noChangeAspect="1" noChangeArrowheads="1"/>
+                    </pic:cNvPicPr>
+                  </pic:nvPicPr>
+                  <pic:blipFill>
+                    <a:blip r:embed="rId8"/>
+                    <a:stretch>
+                      <a:fillRect/>
+                    </a:stretch>
+                  </pic:blipFill>
+                  <pic:spPr bwMode="auto">
+                    <a:xfrm>
+                      <a:off x="0" y="0"/>
+                      <a:ext cx="5731510" cy="718820"/>
+                    </a:xfrm>
+                    <a:prstGeom prst="rect">
+                      <a:avLst/>
+                    </a:prstGeom>
+                  </pic:spPr>
+                </pic:pic>
+              </a:graphicData>
+            </a:graphic>
+          </wp:anchor>
+        </w:drawing>
+      </w:r>
+      <w:r>
+        <w:rPr/>
+        <w:t>Si usamos JSONObject</w:t>
+      </w:r>
+    </w:p>
+    <w:p>
+      <w:pPr>
+        <w:pStyle w:val="Normal"/>
+        <w:ind w:left="0" w:hanging="0"/>
+        <w:rPr>
+          <w:lang w:val="es-ES"/>
+        </w:rPr>
+      </w:pPr>
+      <w:r>
+        <w:rPr/>
+        <w:drawing>
+          <wp:anchor behindDoc="0" distT="0" distB="0" distL="0" distR="0" simplePos="0" locked="0" layoutInCell="0" allowOverlap="1" relativeHeight="26">
+            <wp:simplePos x="0" y="0"/>
+            <wp:positionH relativeFrom="column">
+              <wp:align>center</wp:align>
+            </wp:positionH>
+            <wp:positionV relativeFrom="paragraph">
+              <wp:posOffset>635</wp:posOffset>
+            </wp:positionV>
+            <wp:extent cx="5731510" cy="732155"/>
+            <wp:effectExtent l="0" t="0" r="0" b="0"/>
+            <wp:wrapSquare wrapText="largest"/>
+            <wp:docPr id="8" name="Imagen8" descr=""/>
+            <wp:cNvGraphicFramePr>
+              <a:graphicFrameLocks xmlns:a="http://schemas.openxmlformats.org/drawingml/2006/main" noChangeAspect="1"/>
+            </wp:cNvGraphicFramePr>
+            <a:graphic xmlns:a="http://schemas.openxmlformats.org/drawingml/2006/main">
+              <a:graphicData uri="http://schemas.openxmlformats.org/drawingml/2006/picture">
+                <pic:pic xmlns:pic="http://schemas.openxmlformats.org/drawingml/2006/picture">
+                  <pic:nvPicPr>
+                    <pic:cNvPr id="8" name="Imagen8" descr=""/>
+                    <pic:cNvPicPr>
+                      <a:picLocks noChangeAspect="1" noChangeArrowheads="1"/>
+                    </pic:cNvPicPr>
+                  </pic:nvPicPr>
+                  <pic:blipFill>
+                    <a:blip r:embed="rId9"/>
+                    <a:stretch>
+                      <a:fillRect/>
+                    </a:stretch>
+                  </pic:blipFill>
+                  <pic:spPr bwMode="auto">
+                    <a:xfrm>
+                      <a:off x="0" y="0"/>
+                      <a:ext cx="5731510" cy="732155"/>
+                    </a:xfrm>
+                    <a:prstGeom prst="rect">
+                      <a:avLst/>
+                    </a:prstGeom>
+                  </pic:spPr>
+                </pic:pic>
+              </a:graphicData>
+            </a:graphic>
+          </wp:anchor>
+        </w:drawing>
+      </w:r>
+    </w:p>
+    <w:p>
+      <w:pPr>
+        <w:pStyle w:val="Normal"/>
+        <w:ind w:left="0" w:hanging="0"/>
+        <w:rPr>
+          <w:lang w:val="es-ES"/>
+        </w:rPr>
+      </w:pPr>
+      <w:r>
+        <w:rPr/>
+      </w:r>
+    </w:p>
+    <w:p>
+      <w:pPr>
+        <w:pStyle w:val="Normal"/>
+        <w:ind w:left="0" w:hanging="0"/>
+        <w:rPr>
+          <w:lang w:val="es-ES"/>
+        </w:rPr>
+      </w:pPr>
+      <w:r>
+        <w:rPr/>
+      </w:r>
+    </w:p>
+    <w:p>
+      <w:pPr>
+        <w:pStyle w:val="Normal"/>
+        <w:ind w:left="0" w:hanging="0"/>
+        <w:rPr>
+          <w:lang w:val="es-ES"/>
+        </w:rPr>
+      </w:pPr>
+      <w:r>
+        <w:rPr/>
+      </w:r>
+    </w:p>
+    <w:p>
+      <w:pPr>
+        <w:pStyle w:val="Normal"/>
+        <w:ind w:left="0" w:hanging="0"/>
+        <w:rPr>
+          <w:lang w:val="es-ES"/>
+        </w:rPr>
+      </w:pPr>
+      <w:r>
+        <w:rPr/>
+      </w:r>
+      <w:r>
+        <w:br w:type="page"/>
+      </w:r>
+    </w:p>
+    <w:p>
+      <w:pPr>
         <w:pStyle w:val="Ttulo1"/>
         <w:ind w:left="0" w:hanging="0"/>
         <w:rPr>
@@ -576,6 +1342,63 @@
         </w:rPr>
         <w:t>Ejercicio 3. Realiza una infografía con el régimen de permisos necesario en el desarrollo de aplicaciones Android.</w:t>
       </w:r>
+    </w:p>
+    <w:p>
+      <w:pPr>
+        <w:pStyle w:val="Normal"/>
+        <w:ind w:left="0" w:hanging="0"/>
+        <w:rPr>
+          <w:lang w:val="es-ES"/>
+        </w:rPr>
+      </w:pPr>
+      <w:r>
+        <w:rPr/>
+        <w:drawing>
+          <wp:anchor behindDoc="0" distT="0" distB="0" distL="0" distR="0" simplePos="0" locked="0" layoutInCell="0" allowOverlap="1" relativeHeight="27">
+            <wp:simplePos x="0" y="0"/>
+            <wp:positionH relativeFrom="column">
+              <wp:align>center</wp:align>
+            </wp:positionH>
+            <wp:positionV relativeFrom="paragraph">
+              <wp:posOffset>635</wp:posOffset>
+            </wp:positionV>
+            <wp:extent cx="2865755" cy="6443980"/>
+            <wp:effectExtent l="0" t="0" r="0" b="0"/>
+            <wp:wrapSquare wrapText="largest"/>
+            <wp:docPr id="9" name="Imagen9" descr=""/>
+            <wp:cNvGraphicFramePr>
+              <a:graphicFrameLocks xmlns:a="http://schemas.openxmlformats.org/drawingml/2006/main" noChangeAspect="1"/>
+            </wp:cNvGraphicFramePr>
+            <a:graphic xmlns:a="http://schemas.openxmlformats.org/drawingml/2006/main">
+              <a:graphicData uri="http://schemas.openxmlformats.org/drawingml/2006/picture">
+                <pic:pic xmlns:pic="http://schemas.openxmlformats.org/drawingml/2006/picture">
+                  <pic:nvPicPr>
+                    <pic:cNvPr id="9" name="Imagen9" descr=""/>
+                    <pic:cNvPicPr>
+                      <a:picLocks noChangeAspect="1" noChangeArrowheads="1"/>
+                    </pic:cNvPicPr>
+                  </pic:nvPicPr>
+                  <pic:blipFill>
+                    <a:blip r:embed="rId10"/>
+                    <a:stretch>
+                      <a:fillRect/>
+                    </a:stretch>
+                  </pic:blipFill>
+                  <pic:spPr bwMode="auto">
+                    <a:xfrm>
+                      <a:off x="0" y="0"/>
+                      <a:ext cx="2865755" cy="6443980"/>
+                    </a:xfrm>
+                    <a:prstGeom prst="rect">
+                      <a:avLst/>
+                    </a:prstGeom>
+                  </pic:spPr>
+                </pic:pic>
+              </a:graphicData>
+            </a:graphic>
+          </wp:anchor>
+        </w:drawing>
+      </w:r>
       <w:r>
         <w:br w:type="page"/>
       </w:r>
@@ -725,12 +1548,12 @@
       </w:r>
     </w:p>
     <w:sectPr>
-      <w:headerReference w:type="even" r:id="rId3"/>
-      <w:headerReference w:type="default" r:id="rId4"/>
-      <w:headerReference w:type="first" r:id="rId5"/>
-      <w:footerReference w:type="even" r:id="rId6"/>
-      <w:footerReference w:type="default" r:id="rId7"/>
-      <w:footerReference w:type="first" r:id="rId8"/>
+      <w:headerReference w:type="even" r:id="rId11"/>
+      <w:headerReference w:type="default" r:id="rId12"/>
+      <w:headerReference w:type="first" r:id="rId13"/>
+      <w:footerReference w:type="even" r:id="rId14"/>
+      <w:footerReference w:type="default" r:id="rId15"/>
+      <w:footerReference w:type="first" r:id="rId16"/>
       <w:type w:val="nextPage"/>
       <w:pgSz w:w="11906" w:h="16838"/>
       <w:pgMar w:left="1440" w:right="1440" w:gutter="0" w:header="705" w:top="1559" w:footer="720" w:bottom="1440"/>
@@ -770,7 +1593,7 @@
     <w:r>
       <w:rPr/>
       <w:drawing>
-        <wp:anchor behindDoc="1" distT="114300" distB="114300" distL="114300" distR="114300" simplePos="0" locked="0" layoutInCell="0" allowOverlap="1" relativeHeight="15">
+        <wp:anchor behindDoc="1" distT="114300" distB="114300" distL="114300" distR="114300" simplePos="0" locked="0" layoutInCell="0" allowOverlap="1" relativeHeight="18">
           <wp:simplePos x="0" y="0"/>
           <wp:positionH relativeFrom="column">
             <wp:posOffset>1828800</wp:posOffset>
@@ -781,7 +1604,7 @@
           <wp:extent cx="1775460" cy="600075"/>
           <wp:effectExtent l="0" t="0" r="0" b="0"/>
           <wp:wrapSquare wrapText="bothSides"/>
-          <wp:docPr id="6" name="image2.png" descr=""/>
+          <wp:docPr id="14" name="image2.png" descr=""/>
           <wp:cNvGraphicFramePr>
             <a:graphicFrameLocks xmlns:a="http://schemas.openxmlformats.org/drawingml/2006/main" noChangeAspect="1"/>
           </wp:cNvGraphicFramePr>
@@ -789,7 +1612,7 @@
             <a:graphicData uri="http://schemas.openxmlformats.org/drawingml/2006/picture">
               <pic:pic xmlns:pic="http://schemas.openxmlformats.org/drawingml/2006/picture">
                 <pic:nvPicPr>
-                  <pic:cNvPr id="6" name="image2.png" descr=""/>
+                  <pic:cNvPr id="14" name="image2.png" descr=""/>
                   <pic:cNvPicPr>
                     <a:picLocks noChangeAspect="1" noChangeArrowheads="1"/>
                   </pic:cNvPicPr>
@@ -868,7 +1691,7 @@
         <w:szCs w:val="16"/>
       </w:rPr>
       <w:drawing>
-        <wp:anchor behindDoc="1" distT="0" distB="0" distL="0" distR="0" simplePos="0" locked="0" layoutInCell="0" allowOverlap="1" relativeHeight="10">
+        <wp:anchor behindDoc="1" distT="0" distB="0" distL="0" distR="0" simplePos="0" locked="0" layoutInCell="0" allowOverlap="1" relativeHeight="11">
           <wp:simplePos x="0" y="0"/>
           <wp:positionH relativeFrom="column">
             <wp:posOffset>-133350</wp:posOffset>
@@ -879,7 +1702,7 @@
           <wp:extent cx="544830" cy="423545"/>
           <wp:effectExtent l="0" t="0" r="0" b="0"/>
           <wp:wrapNone/>
-          <wp:docPr id="2" name="image3.png" descr=""/>
+          <wp:docPr id="10" name="image3.png" descr=""/>
           <wp:cNvGraphicFramePr>
             <a:graphicFrameLocks xmlns:a="http://schemas.openxmlformats.org/drawingml/2006/main" noChangeAspect="1"/>
           </wp:cNvGraphicFramePr>
@@ -887,7 +1710,7 @@
             <a:graphicData uri="http://schemas.openxmlformats.org/drawingml/2006/picture">
               <pic:pic xmlns:pic="http://schemas.openxmlformats.org/drawingml/2006/picture">
                 <pic:nvPicPr>
-                  <pic:cNvPr id="2" name="image3.png" descr=""/>
+                  <pic:cNvPr id="10" name="image3.png" descr=""/>
                   <pic:cNvPicPr>
                     <a:picLocks noChangeAspect="1" noChangeArrowheads="1"/>
                   </pic:cNvPicPr>
@@ -1050,7 +1873,7 @@
               <w:rFonts w:eastAsia="Open Sans SemiBold" w:cs="Open Sans SemiBold" w:ascii="Open Sans SemiBold" w:hAnsi="Open Sans SemiBold"/>
               <w:color w:val="002C4E"/>
             </w:rPr>
-            <w:t>6</w:t>
+            <w:t>9</w:t>
           </w:r>
           <w:r>
             <w:rPr>
@@ -1143,7 +1966,7 @@
           <wp:extent cx="3214370" cy="1109345"/>
           <wp:effectExtent l="0" t="0" r="0" b="0"/>
           <wp:wrapSquare wrapText="bothSides"/>
-          <wp:docPr id="3" name="Imagen2" descr=""/>
+          <wp:docPr id="11" name="Imagen2" descr=""/>
           <wp:cNvGraphicFramePr>
             <a:graphicFrameLocks xmlns:a="http://schemas.openxmlformats.org/drawingml/2006/main" noChangeAspect="1"/>
           </wp:cNvGraphicFramePr>
@@ -1151,7 +1974,7 @@
             <a:graphicData uri="http://schemas.openxmlformats.org/drawingml/2006/picture">
               <pic:pic xmlns:pic="http://schemas.openxmlformats.org/drawingml/2006/picture">
                 <pic:nvPicPr>
-                  <pic:cNvPr id="3" name="Imagen2" descr=""/>
+                  <pic:cNvPr id="11" name="Imagen2" descr=""/>
                   <pic:cNvPicPr>
                     <a:picLocks noChangeAspect="1" noChangeArrowheads="1"/>
                   </pic:cNvPicPr>
@@ -1180,7 +2003,7 @@
       <mc:AlternateContent>
         <mc:Choice Requires="wps">
           <w:drawing>
-            <wp:anchor behindDoc="1" distT="57150" distB="57150" distL="56515" distR="56515" simplePos="0" locked="0" layoutInCell="0" allowOverlap="1" relativeHeight="4" wp14:anchorId="75EDF7BA">
+            <wp:anchor behindDoc="1" distT="57150" distB="57150" distL="56515" distR="56515" simplePos="0" locked="0" layoutInCell="0" allowOverlap="1" relativeHeight="3" wp14:anchorId="75EDF7BA">
               <wp:simplePos x="0" y="0"/>
               <wp:positionH relativeFrom="column">
                 <wp:posOffset>-603250</wp:posOffset>
@@ -1191,7 +2014,7 @@
               <wp:extent cx="2066925" cy="76200"/>
               <wp:effectExtent l="0" t="0" r="0" b="0"/>
               <wp:wrapTopAndBottom/>
-              <wp:docPr id="4" name="Rectángulo 8"/>
+              <wp:docPr id="12" name="Rectángulo 8"/>
               <a:graphic xmlns:a="http://schemas.openxmlformats.org/drawingml/2006/main">
                 <a:graphicData uri="http://schemas.microsoft.com/office/word/2010/wordprocessingShape">
                   <wps:wsp>

</xml_diff>